<commit_message>
Router's conf and github Makefile
</commit_message>
<xml_diff>
--- a/编程/Openwrt交叉编译.docx
+++ b/编程/Openwrt交叉编译.docx
@@ -52,7 +52,25 @@
           <w:sz w:val="18"/>
           <w:szCs w:val="18"/>
         </w:rPr>
-        <w:t>在OPENWRT下执行make package/JMtry/compile编译就会得到该ipk了</w:t>
+        <w:t>在OPENWRT下执行</w:t>
+      </w:r>
+      <w:bookmarkStart w:id="0" w:name="_GoBack"/>
+      <w:r>
+        <w:rPr>
+          <w:rFonts w:hint="eastAsia"/>
+          <w:sz w:val="18"/>
+          <w:szCs w:val="18"/>
+        </w:rPr>
+        <w:t>make package/JMtry/compile</w:t>
+      </w:r>
+      <w:bookmarkEnd w:id="0"/>
+      <w:r>
+        <w:rPr>
+          <w:rFonts w:hint="eastAsia"/>
+          <w:sz w:val="18"/>
+          <w:szCs w:val="18"/>
+        </w:rPr>
+        <w:t>编译就会得到该ipk了</w:t>
       </w:r>
     </w:p>
     <w:p>
@@ -1363,7 +1381,6 @@
           <w:szCs w:val="18"/>
         </w:rPr>
       </w:pPr>
-      <w:bookmarkStart w:id="0" w:name="_GoBack"/>
       <w:r>
         <w:drawing>
           <wp:inline distT="0" distB="0" distL="114300" distR="114300">
@@ -1407,7 +1424,6 @@
           </wp:inline>
         </w:drawing>
       </w:r>
-      <w:bookmarkEnd w:id="0"/>
     </w:p>
     <w:p>
       <w:pPr>
@@ -2269,41 +2285,173 @@
           <w:sz w:val="18"/>
           <w:szCs w:val="18"/>
         </w:rPr>
-        <w:t>PKG_VERSION：软件版本号。</w:t>
-      </w:r>
-    </w:p>
-    <w:p>
-      <w:pPr>
-        <w:rPr>
-          <w:rFonts w:hint="eastAsia"/>
-          <w:sz w:val="18"/>
-          <w:szCs w:val="18"/>
-        </w:rPr>
-      </w:pPr>
-      <w:r>
-        <w:rPr>
-          <w:rFonts w:hint="eastAsia"/>
-          <w:sz w:val="18"/>
-          <w:szCs w:val="18"/>
-        </w:rPr>
-        <w:t>PKG_RELEASE：Makefile的版本号</w:t>
-      </w:r>
-    </w:p>
-    <w:p>
-      <w:pPr>
-        <w:rPr>
-          <w:rFonts w:hint="eastAsia"/>
-          <w:sz w:val="18"/>
-          <w:szCs w:val="18"/>
-        </w:rPr>
-      </w:pPr>
-      <w:r>
-        <w:rPr>
-          <w:rFonts w:hint="eastAsia"/>
-          <w:sz w:val="18"/>
-          <w:szCs w:val="18"/>
-        </w:rPr>
-        <w:t>PKG_SOURCE：源代码的文件名。</w:t>
+        <w:t>PKG_VERSION：</w:t>
+      </w:r>
+      <w:r>
+        <w:rPr>
+          <w:rFonts w:hint="eastAsia"/>
+          <w:sz w:val="18"/>
+          <w:szCs w:val="18"/>
+          <w:lang w:eastAsia="zh-CN"/>
+        </w:rPr>
+        <w:t>待编译</w:t>
+      </w:r>
+      <w:r>
+        <w:rPr>
+          <w:rFonts w:hint="eastAsia"/>
+          <w:sz w:val="18"/>
+          <w:szCs w:val="18"/>
+        </w:rPr>
+        <w:t>软件</w:t>
+      </w:r>
+      <w:r>
+        <w:rPr>
+          <w:rFonts w:hint="eastAsia"/>
+          <w:sz w:val="18"/>
+          <w:szCs w:val="18"/>
+          <w:lang w:eastAsia="zh-CN"/>
+        </w:rPr>
+        <w:t>本身的</w:t>
+      </w:r>
+      <w:r>
+        <w:rPr>
+          <w:rFonts w:hint="eastAsia"/>
+          <w:sz w:val="18"/>
+          <w:szCs w:val="18"/>
+        </w:rPr>
+        <w:t>版本号。</w:t>
+      </w:r>
+    </w:p>
+    <w:p>
+      <w:pPr>
+        <w:rPr>
+          <w:rFonts w:hint="eastAsia"/>
+          <w:sz w:val="18"/>
+          <w:szCs w:val="18"/>
+        </w:rPr>
+      </w:pPr>
+      <w:r>
+        <w:rPr>
+          <w:rFonts w:hint="eastAsia"/>
+          <w:sz w:val="18"/>
+          <w:szCs w:val="18"/>
+        </w:rPr>
+        <w:t>PKG_RELEASE：</w:t>
+      </w:r>
+      <w:r>
+        <w:rPr>
+          <w:rFonts w:hint="eastAsia"/>
+          <w:sz w:val="18"/>
+          <w:szCs w:val="18"/>
+          <w:lang w:eastAsia="zh-CN"/>
+        </w:rPr>
+        <w:t>本</w:t>
+      </w:r>
+      <w:r>
+        <w:rPr>
+          <w:rFonts w:hint="eastAsia"/>
+          <w:sz w:val="18"/>
+          <w:szCs w:val="18"/>
+        </w:rPr>
+        <w:t>Makefile</w:t>
+      </w:r>
+      <w:r>
+        <w:rPr>
+          <w:rFonts w:hint="eastAsia"/>
+          <w:sz w:val="18"/>
+          <w:szCs w:val="18"/>
+          <w:lang w:eastAsia="zh-CN"/>
+        </w:rPr>
+        <w:t>文件</w:t>
+      </w:r>
+      <w:r>
+        <w:rPr>
+          <w:rFonts w:hint="eastAsia"/>
+          <w:sz w:val="18"/>
+          <w:szCs w:val="18"/>
+        </w:rPr>
+        <w:t>的版本号</w:t>
+      </w:r>
+    </w:p>
+    <w:p>
+      <w:pPr>
+        <w:rPr>
+          <w:rFonts w:hint="eastAsia"/>
+          <w:sz w:val="18"/>
+          <w:szCs w:val="18"/>
+        </w:rPr>
+      </w:pPr>
+    </w:p>
+    <w:p>
+      <w:pPr>
+        <w:rPr>
+          <w:rFonts w:hint="eastAsia"/>
+          <w:sz w:val="18"/>
+          <w:szCs w:val="18"/>
+          <w:lang w:val="en-US" w:eastAsia="zh-CN"/>
+        </w:rPr>
+      </w:pPr>
+      <w:r>
+        <w:rPr>
+          <w:rFonts w:hint="eastAsia"/>
+          <w:sz w:val="18"/>
+          <w:szCs w:val="18"/>
+        </w:rPr>
+        <w:t>PKG_SOURCE：源代码的文件名</w:t>
+      </w:r>
+      <w:r>
+        <w:rPr>
+          <w:rFonts w:hint="eastAsia"/>
+          <w:sz w:val="18"/>
+          <w:szCs w:val="18"/>
+          <w:lang w:eastAsia="zh-CN"/>
+        </w:rPr>
+        <w:t>，如果从</w:t>
+      </w:r>
+      <w:r>
+        <w:rPr>
+          <w:rFonts w:hint="eastAsia"/>
+          <w:sz w:val="18"/>
+          <w:szCs w:val="18"/>
+          <w:lang w:val="en-US" w:eastAsia="zh-CN"/>
+        </w:rPr>
+        <w:t>git clone，则下载之后按该文件名打包</w:t>
+      </w:r>
+    </w:p>
+    <w:p>
+      <w:pPr>
+        <w:rPr>
+          <w:rFonts w:hint="eastAsia" w:eastAsiaTheme="minorEastAsia"/>
+          <w:sz w:val="18"/>
+          <w:szCs w:val="18"/>
+          <w:lang w:val="en-US" w:eastAsia="zh-CN"/>
+        </w:rPr>
+      </w:pPr>
+      <w:r>
+        <w:rPr>
+          <w:rFonts w:hint="default"/>
+          <w:sz w:val="18"/>
+          <w:szCs w:val="18"/>
+          <w:lang w:val="en-US" w:eastAsia="zh-CN"/>
+        </w:rPr>
+        <w:t>PKG_SOURCE_PROTO</w:t>
+      </w:r>
+      <w:r>
+        <w:rPr>
+          <w:rFonts w:hint="eastAsia"/>
+          <w:sz w:val="18"/>
+          <w:szCs w:val="18"/>
+        </w:rPr>
+        <w:t>：</w:t>
+      </w:r>
+      <w:r>
+        <w:rPr>
+          <w:rFonts w:hint="eastAsia"/>
+          <w:sz w:val="18"/>
+          <w:szCs w:val="18"/>
+          <w:lang w:eastAsia="zh-CN"/>
+        </w:rPr>
+        <w:t>源代码仓库的管理协议(git, svn)</w:t>
       </w:r>
     </w:p>
     <w:p>
@@ -2329,6 +2477,96 @@
           <w:rFonts w:hint="eastAsia"/>
           <w:sz w:val="18"/>
           <w:szCs w:val="18"/>
+          <w:lang w:val="en-US" w:eastAsia="zh-CN"/>
+        </w:rPr>
+      </w:pPr>
+      <w:r>
+        <w:rPr>
+          <w:rFonts w:hint="eastAsia"/>
+          <w:sz w:val="18"/>
+          <w:szCs w:val="18"/>
+        </w:rPr>
+        <w:t>PKG_SOURCE_VERSION：</w:t>
+      </w:r>
+      <w:r>
+        <w:rPr>
+          <w:rFonts w:hint="eastAsia"/>
+          <w:sz w:val="18"/>
+          <w:szCs w:val="18"/>
+          <w:lang w:eastAsia="zh-CN"/>
+        </w:rPr>
+        <w:t>使用</w:t>
+      </w:r>
+      <w:r>
+        <w:rPr>
+          <w:rFonts w:hint="eastAsia"/>
+          <w:sz w:val="18"/>
+          <w:szCs w:val="18"/>
+          <w:lang w:val="en-US" w:eastAsia="zh-CN"/>
+        </w:rPr>
+        <w:t>git时必须指明，定义检出的分支</w:t>
+      </w:r>
+    </w:p>
+    <w:p>
+      <w:pPr>
+        <w:rPr>
+          <w:rFonts w:hint="default"/>
+          <w:sz w:val="18"/>
+          <w:szCs w:val="18"/>
+          <w:lang w:val="en-US" w:eastAsia="zh-CN"/>
+        </w:rPr>
+      </w:pPr>
+      <w:r>
+        <w:rPr>
+          <w:rFonts w:hint="default"/>
+          <w:sz w:val="18"/>
+          <w:szCs w:val="18"/>
+          <w:lang w:val="en-US" w:eastAsia="zh-CN"/>
+        </w:rPr>
+        <w:t>PKG_SOURCE_SUBDIR</w:t>
+      </w:r>
+      <w:r>
+        <w:rPr>
+          <w:rFonts w:hint="eastAsia"/>
+          <w:sz w:val="18"/>
+          <w:szCs w:val="18"/>
+        </w:rPr>
+        <w:t>：</w:t>
+      </w:r>
+      <w:r>
+        <w:rPr>
+          <w:rFonts w:hint="eastAsia"/>
+          <w:sz w:val="18"/>
+          <w:szCs w:val="18"/>
+          <w:lang w:eastAsia="zh-CN"/>
+        </w:rPr>
+        <w:t>使用"svn" or "git"</w:t>
+      </w:r>
+      <w:r>
+        <w:rPr>
+          <w:rFonts w:hint="eastAsia"/>
+          <w:sz w:val="18"/>
+          <w:szCs w:val="18"/>
+          <w:lang w:val="en-US" w:eastAsia="zh-CN"/>
+        </w:rPr>
+        <w:t>时必须指明，</w:t>
+      </w:r>
+      <w:r>
+        <w:rPr>
+          <w:rFonts w:hint="eastAsia"/>
+          <w:sz w:val="18"/>
+          <w:szCs w:val="18"/>
+          <w:lang w:eastAsia="zh-CN"/>
+        </w:rPr>
+        <w:t>把代码检出下载到的目录名称，缺省为$(PKG_NAME)-$(PKG_VERSION)</w:t>
+      </w:r>
+    </w:p>
+    <w:p>
+      <w:pPr>
+        <w:rPr>
+          <w:rFonts w:hint="eastAsia"/>
+          <w:sz w:val="18"/>
+          <w:szCs w:val="18"/>
         </w:rPr>
       </w:pPr>
       <w:r>
@@ -2365,385 +2603,90 @@
           <w:szCs w:val="18"/>
         </w:rPr>
       </w:pPr>
-      <w:r>
-        <w:rPr>
-          <w:rFonts w:hint="eastAsia"/>
-          <w:sz w:val="18"/>
-          <w:szCs w:val="18"/>
-        </w:rPr>
-        <w:t>PKG_BUILD_DIR：软件包编译目录。它的父目录为$(BUILD_DIR)</w:t>
-      </w:r>
-    </w:p>
-    <w:p>
-      <w:pPr>
-        <w:rPr>
-          <w:rFonts w:hint="eastAsia"/>
-          <w:sz w:val="18"/>
-          <w:szCs w:val="18"/>
-        </w:rPr>
-      </w:pPr>
-      <w:r>
-        <w:rPr>
-          <w:rFonts w:hint="eastAsia"/>
-          <w:sz w:val="18"/>
-          <w:szCs w:val="18"/>
-        </w:rPr>
-        <w:t>从官方获取这些PKG_变量的含义：</w:t>
-      </w:r>
-    </w:p>
-    <w:p>
-      <w:pPr>
-        <w:rPr>
-          <w:rFonts w:hint="eastAsia"/>
-          <w:sz w:val="15"/>
-          <w:szCs w:val="15"/>
-        </w:rPr>
-      </w:pPr>
-    </w:p>
-    <w:p>
-      <w:pPr>
-        <w:rPr>
-          <w:rFonts w:hint="eastAsia"/>
-          <w:sz w:val="13"/>
-          <w:szCs w:val="13"/>
-        </w:rPr>
-      </w:pPr>
-      <w:r>
-        <w:rPr>
-          <w:rFonts w:hint="eastAsia"/>
-          <w:sz w:val="13"/>
-          <w:szCs w:val="13"/>
-        </w:rPr>
-        <w:t xml:space="preserve">        PKG_NAME - The name of the package, as seen via menuconfig and ipkg</w:t>
-      </w:r>
-    </w:p>
-    <w:p>
-      <w:pPr>
-        <w:rPr>
-          <w:rFonts w:hint="eastAsia"/>
-          <w:sz w:val="13"/>
-          <w:szCs w:val="13"/>
-        </w:rPr>
-      </w:pPr>
-    </w:p>
-    <w:p>
-      <w:pPr>
-        <w:rPr>
-          <w:rFonts w:hint="eastAsia"/>
-          <w:sz w:val="13"/>
-          <w:szCs w:val="13"/>
-        </w:rPr>
-      </w:pPr>
-      <w:r>
-        <w:rPr>
-          <w:rFonts w:hint="eastAsia"/>
-          <w:sz w:val="13"/>
-          <w:szCs w:val="13"/>
-        </w:rPr>
-        <w:t xml:space="preserve">        PKG_VERSION - The upstream version number that we're downloading</w:t>
-      </w:r>
-    </w:p>
-    <w:p>
-      <w:pPr>
-        <w:rPr>
-          <w:rFonts w:hint="eastAsia"/>
-          <w:sz w:val="13"/>
-          <w:szCs w:val="13"/>
-        </w:rPr>
-      </w:pPr>
-    </w:p>
-    <w:p>
-      <w:pPr>
-        <w:rPr>
-          <w:rFonts w:hint="eastAsia"/>
-          <w:sz w:val="13"/>
-          <w:szCs w:val="13"/>
-        </w:rPr>
-      </w:pPr>
-      <w:r>
-        <w:rPr>
-          <w:rFonts w:hint="eastAsia"/>
-          <w:sz w:val="13"/>
-          <w:szCs w:val="13"/>
-        </w:rPr>
-        <w:t xml:space="preserve">        PKG_RELEASE - The version of this package Makefile</w:t>
-      </w:r>
-    </w:p>
-    <w:p>
-      <w:pPr>
-        <w:rPr>
-          <w:rFonts w:hint="eastAsia"/>
-          <w:sz w:val="13"/>
-          <w:szCs w:val="13"/>
-        </w:rPr>
-      </w:pPr>
-    </w:p>
-    <w:p>
-      <w:pPr>
-        <w:rPr>
-          <w:rFonts w:hint="eastAsia"/>
-          <w:sz w:val="13"/>
-          <w:szCs w:val="13"/>
-        </w:rPr>
-      </w:pPr>
-      <w:r>
-        <w:rPr>
-          <w:rFonts w:hint="eastAsia"/>
-          <w:sz w:val="13"/>
-          <w:szCs w:val="13"/>
-        </w:rPr>
-        <w:t xml:space="preserve">        PKG_REV         - the svn revision to use, must be specified if proto is "svn"</w:t>
-      </w:r>
-    </w:p>
-    <w:p>
-      <w:pPr>
-        <w:rPr>
-          <w:rFonts w:hint="eastAsia"/>
-          <w:sz w:val="13"/>
-          <w:szCs w:val="13"/>
-        </w:rPr>
-      </w:pPr>
-    </w:p>
-    <w:p>
-      <w:pPr>
-        <w:rPr>
-          <w:rFonts w:hint="eastAsia"/>
-          <w:sz w:val="13"/>
-          <w:szCs w:val="13"/>
-        </w:rPr>
-      </w:pPr>
-      <w:r>
-        <w:rPr>
-          <w:rFonts w:hint="eastAsia"/>
-          <w:sz w:val="13"/>
-          <w:szCs w:val="13"/>
-        </w:rPr>
-        <w:t xml:space="preserve">        PKG_SOURCE - The filename of the original sources</w:t>
-      </w:r>
-    </w:p>
-    <w:p>
-      <w:pPr>
-        <w:rPr>
-          <w:rFonts w:hint="eastAsia"/>
-          <w:sz w:val="13"/>
-          <w:szCs w:val="13"/>
-        </w:rPr>
-      </w:pPr>
-    </w:p>
-    <w:p>
-      <w:pPr>
-        <w:rPr>
-          <w:rFonts w:hint="eastAsia"/>
-          <w:sz w:val="13"/>
-          <w:szCs w:val="13"/>
-        </w:rPr>
-      </w:pPr>
-      <w:r>
-        <w:rPr>
-          <w:rFonts w:hint="eastAsia"/>
-          <w:sz w:val="13"/>
-          <w:szCs w:val="13"/>
-        </w:rPr>
-        <w:t xml:space="preserve">        PKG_SOURCE_URL - Where to download the sources from (directory)</w:t>
-      </w:r>
-    </w:p>
-    <w:p>
-      <w:pPr>
-        <w:rPr>
-          <w:rFonts w:hint="eastAsia"/>
-          <w:sz w:val="13"/>
-          <w:szCs w:val="13"/>
-        </w:rPr>
-      </w:pPr>
-    </w:p>
-    <w:p>
-      <w:pPr>
-        <w:rPr>
-          <w:rFonts w:hint="eastAsia"/>
-          <w:sz w:val="13"/>
-          <w:szCs w:val="13"/>
-        </w:rPr>
-      </w:pPr>
-      <w:r>
-        <w:rPr>
-          <w:rFonts w:hint="eastAsia"/>
-          <w:sz w:val="13"/>
-          <w:szCs w:val="13"/>
-        </w:rPr>
-        <w:t xml:space="preserve">        PKG_SOURCE_VERSION - must be specified if proto is "git", the commit hash to check out</w:t>
-      </w:r>
-    </w:p>
-    <w:p>
-      <w:pPr>
-        <w:rPr>
-          <w:rFonts w:hint="eastAsia"/>
-          <w:sz w:val="13"/>
-          <w:szCs w:val="13"/>
-        </w:rPr>
-      </w:pPr>
-    </w:p>
-    <w:p>
-      <w:pPr>
-        <w:rPr>
-          <w:rFonts w:hint="eastAsia"/>
-          <w:sz w:val="13"/>
-          <w:szCs w:val="13"/>
-        </w:rPr>
-      </w:pPr>
-      <w:r>
-        <w:rPr>
-          <w:rFonts w:hint="eastAsia"/>
-          <w:sz w:val="13"/>
-          <w:szCs w:val="13"/>
-        </w:rPr>
-        <w:t xml:space="preserve">        PKG_SOURCE_SUBDIR - must be specified if proto is "svn" or "git"</w:t>
-      </w:r>
-    </w:p>
-    <w:p>
-      <w:pPr>
-        <w:rPr>
-          <w:rFonts w:hint="eastAsia"/>
-          <w:sz w:val="13"/>
-          <w:szCs w:val="13"/>
-        </w:rPr>
-      </w:pPr>
-    </w:p>
-    <w:p>
-      <w:pPr>
-        <w:rPr>
-          <w:rFonts w:hint="eastAsia"/>
-          <w:sz w:val="13"/>
-          <w:szCs w:val="13"/>
-        </w:rPr>
-      </w:pPr>
-      <w:r>
-        <w:rPr>
-          <w:rFonts w:hint="eastAsia"/>
-          <w:sz w:val="13"/>
-          <w:szCs w:val="13"/>
-        </w:rPr>
-        <w:t xml:space="preserve">        PKG_SOURCE_PROTO - the protocol to use for fetching the sources (git, svn)</w:t>
-      </w:r>
-    </w:p>
-    <w:p>
-      <w:pPr>
-        <w:rPr>
-          <w:rFonts w:hint="eastAsia"/>
-          <w:sz w:val="13"/>
-          <w:szCs w:val="13"/>
-        </w:rPr>
-      </w:pPr>
-    </w:p>
-    <w:p>
-      <w:pPr>
-        <w:rPr>
-          <w:rFonts w:hint="eastAsia"/>
-          <w:sz w:val="13"/>
-          <w:szCs w:val="13"/>
-        </w:rPr>
-      </w:pPr>
-      <w:r>
-        <w:rPr>
-          <w:rFonts w:hint="eastAsia"/>
-          <w:sz w:val="13"/>
-          <w:szCs w:val="13"/>
-        </w:rPr>
-        <w:t xml:space="preserve">        PKG_INSTALL - Setting it to "1" will call the package's original "make install" with prefix set to PKG_INSTALL_DIR</w:t>
-      </w:r>
-    </w:p>
-    <w:p>
-      <w:pPr>
-        <w:rPr>
-          <w:rFonts w:hint="eastAsia"/>
-          <w:sz w:val="13"/>
-          <w:szCs w:val="13"/>
-        </w:rPr>
-      </w:pPr>
-    </w:p>
-    <w:p>
-      <w:pPr>
-        <w:rPr>
-          <w:rFonts w:hint="eastAsia"/>
-          <w:sz w:val="13"/>
-          <w:szCs w:val="13"/>
-        </w:rPr>
-      </w:pPr>
-      <w:r>
-        <w:rPr>
-          <w:rFonts w:hint="eastAsia"/>
-          <w:sz w:val="13"/>
-          <w:szCs w:val="13"/>
-        </w:rPr>
-        <w:t xml:space="preserve">        PKG_LICENSE - The license(s) the package is available under, SPDX form.</w:t>
-      </w:r>
-    </w:p>
-    <w:p>
-      <w:pPr>
-        <w:rPr>
-          <w:rFonts w:hint="eastAsia"/>
-          <w:sz w:val="13"/>
-          <w:szCs w:val="13"/>
-        </w:rPr>
-      </w:pPr>
-      <w:r>
-        <w:rPr>
-          <w:rFonts w:hint="eastAsia"/>
-          <w:sz w:val="13"/>
-          <w:szCs w:val="13"/>
-        </w:rPr>
-        <w:t xml:space="preserve">        PKG_LICENSE_FILE- file containing the license text</w:t>
-      </w:r>
-    </w:p>
-    <w:p>
-      <w:pPr>
-        <w:rPr>
-          <w:rFonts w:hint="eastAsia"/>
-          <w:sz w:val="13"/>
-          <w:szCs w:val="13"/>
-        </w:rPr>
-      </w:pPr>
-    </w:p>
-    <w:p>
-      <w:pPr>
-        <w:rPr>
-          <w:rFonts w:hint="eastAsia"/>
-          <w:sz w:val="13"/>
-          <w:szCs w:val="13"/>
-        </w:rPr>
-      </w:pPr>
-      <w:r>
-        <w:rPr>
-          <w:rFonts w:hint="eastAsia"/>
-          <w:sz w:val="13"/>
-          <w:szCs w:val="13"/>
-        </w:rPr>
-        <w:t xml:space="preserve">        PKG_BUILD_DIR - Where to compile the package</w:t>
-      </w:r>
-    </w:p>
-    <w:p>
-      <w:pPr>
-        <w:rPr>
-          <w:rFonts w:hint="eastAsia"/>
-          <w:sz w:val="13"/>
-          <w:szCs w:val="13"/>
-        </w:rPr>
-      </w:pPr>
-    </w:p>
-    <w:p>
-      <w:pPr>
-        <w:rPr>
-          <w:rFonts w:hint="eastAsia"/>
-          <w:sz w:val="13"/>
-          <w:szCs w:val="13"/>
-        </w:rPr>
-      </w:pPr>
-      <w:r>
-        <w:rPr>
-          <w:rFonts w:hint="eastAsia"/>
-          <w:sz w:val="13"/>
-          <w:szCs w:val="13"/>
-        </w:rPr>
-        <w:t xml:space="preserve">        PKG_INSTALL_DIR - Where "make install" copies the compiled files</w:t>
+    </w:p>
+    <w:p>
+      <w:pPr>
+        <w:rPr>
+          <w:rFonts w:hint="eastAsia"/>
+          <w:sz w:val="18"/>
+          <w:szCs w:val="18"/>
+        </w:rPr>
+      </w:pPr>
+      <w:r>
+        <w:rPr>
+          <w:rFonts w:hint="eastAsia"/>
+          <w:sz w:val="18"/>
+          <w:szCs w:val="18"/>
+        </w:rPr>
+        <w:t>PKG_BUILD_DIR：软件包编译目录</w:t>
+      </w:r>
+      <w:r>
+        <w:rPr>
+          <w:rFonts w:hint="eastAsia"/>
+          <w:sz w:val="18"/>
+          <w:szCs w:val="18"/>
+          <w:lang w:eastAsia="zh-CN"/>
+        </w:rPr>
+        <w:t>，把代码拷贝到那里进行编译</w:t>
+      </w:r>
+      <w:r>
+        <w:rPr>
+          <w:rFonts w:hint="eastAsia"/>
+          <w:sz w:val="18"/>
+          <w:szCs w:val="18"/>
+        </w:rPr>
+        <w:t>。它的父目录为$(BUILD_DIR)</w:t>
+      </w:r>
+    </w:p>
+    <w:p>
+      <w:pPr>
+        <w:rPr>
+          <w:rFonts w:hint="eastAsia"/>
+          <w:sz w:val="18"/>
+          <w:szCs w:val="18"/>
+        </w:rPr>
+      </w:pPr>
+      <w:r>
+        <w:rPr>
+          <w:rFonts w:hint="eastAsia"/>
+          <w:sz w:val="18"/>
+          <w:szCs w:val="18"/>
+        </w:rPr>
+        <w:t>PKG_INSTALL：</w:t>
+      </w:r>
+      <w:r>
+        <w:rPr>
+          <w:rFonts w:hint="eastAsia"/>
+          <w:sz w:val="13"/>
+          <w:szCs w:val="13"/>
+        </w:rPr>
+        <w:t>Setting it to "1" will call the package's original "make install" with prefix set to PKG_INSTALL_DIR</w:t>
+      </w:r>
+    </w:p>
+    <w:p>
+      <w:pPr>
+        <w:rPr>
+          <w:rFonts w:hint="eastAsia" w:eastAsiaTheme="minorEastAsia"/>
+          <w:sz w:val="18"/>
+          <w:szCs w:val="18"/>
+          <w:lang w:eastAsia="zh-CN"/>
+        </w:rPr>
+      </w:pPr>
+      <w:r>
+        <w:rPr>
+          <w:rFonts w:hint="eastAsia"/>
+          <w:sz w:val="18"/>
+          <w:szCs w:val="18"/>
+        </w:rPr>
+        <w:t>PKG_INSTALL_DIR：</w:t>
+      </w:r>
+      <w:r>
+        <w:rPr>
+          <w:rFonts w:hint="eastAsia"/>
+          <w:sz w:val="13"/>
+          <w:szCs w:val="13"/>
+        </w:rPr>
+        <w:t>Where "make install" copies the compiled files</w:t>
       </w:r>
     </w:p>
     <w:p>
@@ -4757,6 +4700,15 @@
       <w:u w:val="single"/>
     </w:rPr>
   </w:style>
+  <w:style w:type="character" w:styleId="12">
+    <w:name w:val="HTML Code"/>
+    <w:basedOn w:val="10"/>
+    <w:uiPriority w:val="0"/>
+    <w:rPr>
+      <w:rFonts w:ascii="Courier New" w:hAnsi="Courier New"/>
+      <w:sz w:val="20"/>
+    </w:rPr>
+  </w:style>
 </w:styles>
 </file>
 

</xml_diff>